<commit_message>
Finished FFT and report. Needs to be commented
</commit_message>
<xml_diff>
--- a/Homework4/Report.docx
+++ b/Homework4/Report.docx
@@ -1018,17 +1018,105 @@
           <w:tab w:val="center" w:pos="4680"/>
           <w:tab w:val="left" w:pos="8465"/>
         </w:tabs>
-        <w:jc w:val="center"/>
-      </w:pPr>
-    </w:p>
-    <w:p>
-      <w:pPr>
-        <w:tabs>
-          <w:tab w:val="center" w:pos="4680"/>
-          <w:tab w:val="left" w:pos="8465"/>
-        </w:tabs>
-        <w:jc w:val="center"/>
-      </w:pPr>
+        <w:jc w:val="both"/>
+      </w:pPr>
+      <w:r>
+        <w:tab/>
+        <w:t xml:space="preserve">Using only one of the two plots, the phase or the power, created images that were barely recognizable. However, using the two together made it possible to clearly see the original image. There was some loss, which may be due to the need to scale the images to be displayed. Also, when returning from the frequency domain, the imaginary part of the complex number needs to be cut, meaning some data is being lost. Crossing the spectrum and power plots from the two images lead to interesting results. The outline of whichever power plot was used is still able to be seen, but the finer details are completely lost with the incorrect phase. </w:t>
+      </w:r>
+    </w:p>
+    <w:p>
+      <w:pPr>
+        <w:tabs>
+          <w:tab w:val="center" w:pos="4680"/>
+          <w:tab w:val="left" w:pos="8465"/>
+        </w:tabs>
+        <w:jc w:val="both"/>
+      </w:pPr>
+    </w:p>
+    <w:p>
+      <w:pPr>
+        <w:tabs>
+          <w:tab w:val="center" w:pos="4680"/>
+          <w:tab w:val="left" w:pos="8465"/>
+        </w:tabs>
+        <w:jc w:val="both"/>
+      </w:pPr>
+      <w:r>
+        <w:lastRenderedPageBreak/>
+        <w:t>FFT vs DFT:</w:t>
+      </w:r>
+    </w:p>
+    <w:p>
+      <w:pPr>
+        <w:tabs>
+          <w:tab w:val="center" w:pos="4680"/>
+          <w:tab w:val="left" w:pos="8465"/>
+        </w:tabs>
+        <w:jc w:val="both"/>
+      </w:pPr>
+      <w:r>
+        <w:rPr>
+          <w:noProof/>
+        </w:rPr>
+        <w:drawing>
+          <wp:inline distT="0" distB="0" distL="0" distR="0">
+            <wp:extent cx="5940252" cy="1593273"/>
+            <wp:effectExtent l="19050" t="0" r="3348" b="0"/>
+            <wp:docPr id="19" name="Picture 19" descr="C:\Users\John\ImageProcessing\Homework4\DFTvsFFT.png"/>
+            <wp:cNvGraphicFramePr>
+              <a:graphicFrameLocks xmlns:a="http://schemas.openxmlformats.org/drawingml/2006/main" noChangeAspect="1"/>
+            </wp:cNvGraphicFramePr>
+            <a:graphic xmlns:a="http://schemas.openxmlformats.org/drawingml/2006/main">
+              <a:graphicData uri="http://schemas.openxmlformats.org/drawingml/2006/picture">
+                <pic:pic xmlns:pic="http://schemas.openxmlformats.org/drawingml/2006/picture">
+                  <pic:nvPicPr>
+                    <pic:cNvPr id="0" name="Picture 19" descr="C:\Users\John\ImageProcessing\Homework4\DFTvsFFT.png"/>
+                    <pic:cNvPicPr>
+                      <a:picLocks noChangeAspect="1" noChangeArrowheads="1"/>
+                    </pic:cNvPicPr>
+                  </pic:nvPicPr>
+                  <pic:blipFill>
+                    <a:blip r:embed="rId18" cstate="print"/>
+                    <a:srcRect t="34467" b="29984"/>
+                    <a:stretch>
+                      <a:fillRect/>
+                    </a:stretch>
+                  </pic:blipFill>
+                  <pic:spPr bwMode="auto">
+                    <a:xfrm>
+                      <a:off x="0" y="0"/>
+                      <a:ext cx="5940252" cy="1593273"/>
+                    </a:xfrm>
+                    <a:prstGeom prst="rect">
+                      <a:avLst/>
+                    </a:prstGeom>
+                    <a:noFill/>
+                    <a:ln w="9525">
+                      <a:noFill/>
+                      <a:miter lim="800000"/>
+                      <a:headEnd/>
+                      <a:tailEnd/>
+                    </a:ln>
+                  </pic:spPr>
+                </pic:pic>
+              </a:graphicData>
+            </a:graphic>
+          </wp:inline>
+        </w:drawing>
+      </w:r>
+    </w:p>
+    <w:p>
+      <w:pPr>
+        <w:tabs>
+          <w:tab w:val="center" w:pos="4680"/>
+          <w:tab w:val="left" w:pos="8465"/>
+        </w:tabs>
+        <w:jc w:val="both"/>
+      </w:pPr>
+      <w:r>
+        <w:t xml:space="preserve">The figure above compares the FFT to the DFT. The FFT is taken from the OpenCV Documentation. The first image on the right is the original image. The next is the power spectrum from the FFT. Next to that is the power spectrum from the DFT. The image on the farthest right is the difference between them. Unfortunately, the difference showed far more error than was expected. This may indicate there is an error in my code. However, physically examining the two plots shows that there is significant similarities between the two plots. The contrast is certainly off between the two. There may be a difference in scaling that is causing the error as well. It is also possible that this particular FFT uses a different method of converting the image from the complex domain into the real domain. The speed test on the 16 x 16 image did not show much difference between the two plots. However, when the DFT Was run on a 256 x 256 image it took about 30 minutes per image to fully render. With the FFT it took around 15-30 seconds to create the image. An extremely dramatic difference in time. </w:t>
+      </w:r>
     </w:p>
     <w:p>
       <w:pPr>

</xml_diff>